<commit_message>
10_20_22 Added Regression and Harvest
</commit_message>
<xml_diff>
--- a/Science Fair Brainstorming.docx
+++ b/Science Fair Brainstorming.docx
@@ -91,11 +91,18 @@
         </w:numPr>
       </w:pPr>
       <w:r>
-        <w:t>State that we made a new mode</w:t>
+        <w:t xml:space="preserve">State that we made a new </w:t>
+      </w:r>
+      <w:proofErr w:type="spellStart"/>
+      <w:proofErr w:type="gramStart"/>
+      <w:r>
+        <w:t>mode</w:t>
       </w:r>
       <w:r>
         <w:t>l;s</w:t>
       </w:r>
+      <w:proofErr w:type="spellEnd"/>
+      <w:proofErr w:type="gramEnd"/>
     </w:p>
     <w:p>
       <w:pPr>
@@ -279,7 +286,15 @@
         </w:numPr>
       </w:pPr>
       <w:r>
-        <w:t>Use correlation datasat to determine top 5</w:t>
+        <w:t xml:space="preserve">Use correlation </w:t>
+      </w:r>
+      <w:proofErr w:type="spellStart"/>
+      <w:r>
+        <w:t>datasat</w:t>
+      </w:r>
+      <w:proofErr w:type="spellEnd"/>
+      <w:r>
+        <w:t xml:space="preserve"> to determine top 5</w:t>
       </w:r>
     </w:p>
     <w:p>
@@ -321,43 +336,96 @@
         </w:numPr>
       </w:pPr>
       <w:r>
-        <w:t xml:space="preserve">This study compares eight machine learning algorithms, which are representative of the categories of ML methods and are those in popular use: linear regression, KNN, SVM, Decision Trees, Random Forest, AdaBoost, XGBoost, and LSTM. </w:t>
-      </w:r>
-    </w:p>
-    <w:p>
-      <w:pPr>
-        <w:pStyle w:val="ListParagraph"/>
-        <w:numPr>
-          <w:ilvl w:val="0"/>
-          <w:numId w:val="1"/>
-        </w:numPr>
-      </w:pPr>
-      <w:r>
-        <w:t>Feature selection was used to reduce the total available training data set to 12 pollutant and 4 weather variables. Parameter tuning was then used to optimize the performance of each method individually</w:t>
-      </w:r>
-    </w:p>
-    <w:p>
-      <w:pPr>
-        <w:pStyle w:val="ListParagraph"/>
-        <w:numPr>
-          <w:ilvl w:val="0"/>
-          <w:numId w:val="1"/>
-        </w:numPr>
-      </w:pPr>
-      <w:r>
-        <w:t>In order to prepare the data fields for the regression models, invalid values with not-anumber (nan) entries were replaced with a linear interpolation between the surrounding valid values. These interpolated values were tracked, and never exceeded 3% of the full data.</w:t>
-      </w:r>
-    </w:p>
-    <w:p>
-      <w:pPr>
-        <w:pStyle w:val="ListParagraph"/>
-        <w:numPr>
-          <w:ilvl w:val="0"/>
-          <w:numId w:val="1"/>
-        </w:numPr>
-      </w:pPr>
-      <w:r>
-        <w:t>Weather Station and Pollutant station need to be close to one another (i.e. &lt;10 km)</w:t>
+        <w:t xml:space="preserve">This study compares eight machine learning algorithms, which are representative of the categories of ML methods and are those in popular use: linear regression, KNN, SVM, Decision Trees, Random Forest, AdaBoost, </w:t>
+      </w:r>
+      <w:proofErr w:type="spellStart"/>
+      <w:r>
+        <w:t>XGBoost</w:t>
+      </w:r>
+      <w:proofErr w:type="spellEnd"/>
+      <w:r>
+        <w:t xml:space="preserve">, and LSTM. </w:t>
+      </w:r>
+    </w:p>
+    <w:p>
+      <w:pPr>
+        <w:pStyle w:val="ListParagraph"/>
+        <w:numPr>
+          <w:ilvl w:val="0"/>
+          <w:numId w:val="1"/>
+        </w:numPr>
+      </w:pPr>
+      <w:r>
+        <w:t xml:space="preserve">Feature selection </w:t>
+      </w:r>
+      <w:proofErr w:type="gramStart"/>
+      <w:r>
+        <w:t>was used</w:t>
+      </w:r>
+      <w:proofErr w:type="gramEnd"/>
+      <w:r>
+        <w:t xml:space="preserve"> to reduce the total available training data set to 12 pollutant and 4 weather variables. Parameter tuning </w:t>
+      </w:r>
+      <w:proofErr w:type="gramStart"/>
+      <w:r>
+        <w:t>was then used</w:t>
+      </w:r>
+      <w:proofErr w:type="gramEnd"/>
+      <w:r>
+        <w:t xml:space="preserve"> to optimize the performance of each method individually</w:t>
+      </w:r>
+    </w:p>
+    <w:p>
+      <w:pPr>
+        <w:pStyle w:val="ListParagraph"/>
+        <w:numPr>
+          <w:ilvl w:val="0"/>
+          <w:numId w:val="1"/>
+        </w:numPr>
+      </w:pPr>
+      <w:proofErr w:type="gramStart"/>
+      <w:r>
+        <w:t>In order to</w:t>
+      </w:r>
+      <w:proofErr w:type="gramEnd"/>
+      <w:r>
+        <w:t xml:space="preserve"> prepare the data fields for the regression models, invalid values with not-</w:t>
+      </w:r>
+      <w:proofErr w:type="spellStart"/>
+      <w:r>
+        <w:t>anumber</w:t>
+      </w:r>
+      <w:proofErr w:type="spellEnd"/>
+      <w:r>
+        <w:t xml:space="preserve"> (nan) entries were replaced with a linear interpolation between the surrounding valid values. These interpolated values </w:t>
+      </w:r>
+      <w:proofErr w:type="gramStart"/>
+      <w:r>
+        <w:t>were tracked</w:t>
+      </w:r>
+      <w:proofErr w:type="gramEnd"/>
+      <w:r>
+        <w:t>, and never exceeded 3% of the full data.</w:t>
+      </w:r>
+    </w:p>
+    <w:p>
+      <w:pPr>
+        <w:pStyle w:val="ListParagraph"/>
+        <w:numPr>
+          <w:ilvl w:val="0"/>
+          <w:numId w:val="1"/>
+        </w:numPr>
+      </w:pPr>
+      <w:r>
+        <w:t>Weather Station and Pollutant station need to be close to one another (</w:t>
+      </w:r>
+      <w:proofErr w:type="gramStart"/>
+      <w:r>
+        <w:t>i.e.</w:t>
+      </w:r>
+      <w:proofErr w:type="gramEnd"/>
+      <w:r>
+        <w:t xml:space="preserve"> &lt;10 km)</w:t>
       </w:r>
     </w:p>
     <w:p>
@@ -425,7 +493,15 @@
         <w:t xml:space="preserve"> Methods</w:t>
       </w:r>
       <w:r>
-        <w:t xml:space="preserve"> (AdaBoost, Random Forest, XGBoost)</w:t>
+        <w:t xml:space="preserve"> (AdaBoost, Random Forest, </w:t>
+      </w:r>
+      <w:proofErr w:type="spellStart"/>
+      <w:r>
+        <w:t>XGBoost</w:t>
+      </w:r>
+      <w:proofErr w:type="spellEnd"/>
+      <w:r>
+        <w:t>)</w:t>
       </w:r>
     </w:p>
     <w:p>
@@ -616,7 +692,39 @@
         <w:ind w:left="1440" w:hanging="1080"/>
       </w:pPr>
       <w:r>
-        <w:t>Spatial analysis We performed the spatial correlation between Aotizhongxin station (target) and other adjacent stations. We used Pearson correlation to select the correlated PM2.5 monitoring stations around the target. The results are shown in Fig. 10. All correlation values are above 0.80 indicate that there is a strong spatial correlation between the selected stations. The data set has been split into two, a training set and a test set. 80% (28,052 h) of the dataset was taken as a training set. The remaining 20% (7012 h) becomes the test set used to test the model and analyze its accuracy.</w:t>
+        <w:t xml:space="preserve">Spatial analysis We performed the spatial correlation between </w:t>
+      </w:r>
+      <w:proofErr w:type="spellStart"/>
+      <w:r>
+        <w:t>Aotizhongxin</w:t>
+      </w:r>
+      <w:proofErr w:type="spellEnd"/>
+      <w:r>
+        <w:t xml:space="preserve"> station (target) and other adjacent stations. We used Pearson correlation to select the correlated PM2.5 monitoring stations around the target. The results </w:t>
+      </w:r>
+      <w:proofErr w:type="gramStart"/>
+      <w:r>
+        <w:t>are shown</w:t>
+      </w:r>
+      <w:proofErr w:type="gramEnd"/>
+      <w:r>
+        <w:t xml:space="preserve"> in Fig. 10. All correlation values are above 0.80 indicate that there is a strong spatial correlation between the selected stations. The data set has </w:t>
+      </w:r>
+      <w:proofErr w:type="gramStart"/>
+      <w:r>
+        <w:t>been split</w:t>
+      </w:r>
+      <w:proofErr w:type="gramEnd"/>
+      <w:r>
+        <w:t xml:space="preserve"> into two, a training set and a test set. 80% (28,052 h) of the dataset </w:t>
+      </w:r>
+      <w:proofErr w:type="gramStart"/>
+      <w:r>
+        <w:t>was taken</w:t>
+      </w:r>
+      <w:proofErr w:type="gramEnd"/>
+      <w:r>
+        <w:t xml:space="preserve"> as a training set. The remaining 20% (7012 h) becomes the test set used to test the model and analyze its accuracy.</w:t>
       </w:r>
     </w:p>
     <w:p>
@@ -829,9 +937,11 @@
           <w:numId w:val="1"/>
         </w:numPr>
       </w:pPr>
+      <w:proofErr w:type="spellStart"/>
       <w:r>
         <w:t>XGBoost</w:t>
       </w:r>
+      <w:proofErr w:type="spellEnd"/>
     </w:p>
     <w:p>
       <w:pPr>
@@ -911,7 +1021,15 @@
         </w:numPr>
       </w:pPr>
       <w:r>
-        <w:t>Error minimize vs score greater</w:t>
+        <w:t xml:space="preserve">Error </w:t>
+      </w:r>
+      <w:proofErr w:type="gramStart"/>
+      <w:r>
+        <w:t>minimize</w:t>
+      </w:r>
+      <w:proofErr w:type="gramEnd"/>
+      <w:r>
+        <w:t xml:space="preserve"> vs score greater</w:t>
       </w:r>
     </w:p>
     <w:p/>
@@ -930,7 +1048,29 @@
         </w:numPr>
       </w:pPr>
       <w:r>
-        <w:t>Backfilling data collection to minimize computational intesntiy</w:t>
+        <w:t xml:space="preserve">Backfilling data collection to minimize computational </w:t>
+      </w:r>
+      <w:proofErr w:type="spellStart"/>
+      <w:r>
+        <w:t>intesntiy</w:t>
+      </w:r>
+      <w:proofErr w:type="spellEnd"/>
+    </w:p>
+    <w:p>
+      <w:pPr>
+        <w:pStyle w:val="ListParagraph"/>
+        <w:numPr>
+          <w:ilvl w:val="0"/>
+          <w:numId w:val="1"/>
+        </w:numPr>
+      </w:pPr>
+      <w:proofErr w:type="spellStart"/>
+      <w:r>
+        <w:t>Aqi</w:t>
+      </w:r>
+      <w:proofErr w:type="spellEnd"/>
+      <w:r>
+        <w:t xml:space="preserve"> not used due to non-standardized measurements across globe</w:t>
       </w:r>
     </w:p>
     <w:sectPr>

</xml_diff>